<commit_message>
Changes in Test plan based on the reviews.
</commit_message>
<xml_diff>
--- a/Managment/Plans/ACS_TP.docx
+++ b/Managment/Plans/ACS_TP.docx
@@ -115,27 +115,7 @@
           <w:sz w:val="28"/>
           <w:szCs w:val="28"/>
         </w:rPr>
-        <w:t xml:space="preserve">Sara </w:t>
-      </w:r>
-      <w:proofErr w:type="spellStart"/>
-      <w:r>
-        <w:rPr>
-          <w:rFonts w:asciiTheme="majorHAnsi" w:hAnsiTheme="majorHAnsi" w:cstheme="majorHAnsi"/>
-          <w:color w:val="000000"/>
-          <w:sz w:val="28"/>
-          <w:szCs w:val="28"/>
-        </w:rPr>
-        <w:t>Safwat</w:t>
-      </w:r>
-      <w:proofErr w:type="spellEnd"/>
-      <w:r>
-        <w:rPr>
-          <w:rFonts w:asciiTheme="majorHAnsi" w:hAnsiTheme="majorHAnsi" w:cstheme="majorHAnsi"/>
-          <w:color w:val="000000"/>
-          <w:sz w:val="28"/>
-          <w:szCs w:val="28"/>
-        </w:rPr>
-        <w:t xml:space="preserve"> Amin</w:t>
+        <w:t>Sara Safwat Amin</w:t>
       </w:r>
     </w:p>
     <w:p>
@@ -707,7 +687,16 @@
           <w:sz w:val="28"/>
           <w:szCs w:val="28"/>
         </w:rPr>
-        <w:t>04/05/2018</w:t>
+        <w:t>13/04</w:t>
+      </w:r>
+      <w:r>
+        <w:rPr>
+          <w:rFonts w:asciiTheme="majorHAnsi" w:hAnsiTheme="majorHAnsi" w:cstheme="majorHAnsi"/>
+          <w:color w:val="000000"/>
+          <w:sz w:val="28"/>
+          <w:szCs w:val="28"/>
+        </w:rPr>
+        <w:t>/2018</w:t>
       </w:r>
     </w:p>
     <w:p>
@@ -1175,25 +1164,7 @@
                 <w:i/>
                 <w:color w:val="0000FF"/>
               </w:rPr>
-              <w:t xml:space="preserve">Sara </w:t>
-            </w:r>
-            <w:proofErr w:type="spellStart"/>
-            <w:r>
-              <w:rPr>
-                <w:rFonts w:cs="Arial"/>
-                <w:i/>
-                <w:color w:val="0000FF"/>
-              </w:rPr>
-              <w:t>Safwat</w:t>
-            </w:r>
-            <w:proofErr w:type="spellEnd"/>
-            <w:r>
-              <w:rPr>
-                <w:rFonts w:cs="Arial"/>
-                <w:i/>
-                <w:color w:val="0000FF"/>
-              </w:rPr>
-              <w:t xml:space="preserve"> Amin</w:t>
+              <w:t>Sara Safwat Amin</w:t>
             </w:r>
           </w:p>
         </w:tc>
@@ -1308,7 +1279,15 @@
                 <w:i/>
                 <w:color w:val="0000FF"/>
               </w:rPr>
-              <w:t>04/05/2018</w:t>
+              <w:t>05/04</w:t>
+            </w:r>
+            <w:r>
+              <w:rPr>
+                <w:rFonts w:cs="Arial"/>
+                <w:i/>
+                <w:color w:val="0000FF"/>
+              </w:rPr>
+              <w:t>/2018</w:t>
             </w:r>
           </w:p>
         </w:tc>
@@ -1393,6 +1372,12 @@
                 <w:rFonts w:cs="Arial"/>
               </w:rPr>
             </w:pPr>
+            <w:r>
+              <w:rPr>
+                <w:rFonts w:cs="Arial"/>
+              </w:rPr>
+              <w:t>1.1</w:t>
+            </w:r>
           </w:p>
         </w:tc>
         <w:tc>
@@ -1413,6 +1398,14 @@
                 <w:rFonts w:cs="Arial"/>
               </w:rPr>
             </w:pPr>
+            <w:r>
+              <w:rPr>
+                <w:rFonts w:cs="Arial"/>
+                <w:i/>
+                <w:color w:val="0000FF"/>
+              </w:rPr>
+              <w:t>Sara Safwat Amin</w:t>
+            </w:r>
           </w:p>
         </w:tc>
         <w:tc>
@@ -1433,6 +1426,14 @@
                 <w:rFonts w:cs="Arial"/>
               </w:rPr>
             </w:pPr>
+            <w:r>
+              <w:rPr>
+                <w:rFonts w:cs="Arial"/>
+                <w:i/>
+                <w:color w:val="0000FF"/>
+              </w:rPr>
+              <w:t>13/04/2018</w:t>
+            </w:r>
           </w:p>
         </w:tc>
         <w:tc>
@@ -1453,6 +1454,34 @@
                 <w:rFonts w:cs="Arial"/>
               </w:rPr>
             </w:pPr>
+            <w:proofErr w:type="spellStart"/>
+            <w:r>
+              <w:rPr>
+                <w:rFonts w:cs="Arial"/>
+                <w:i/>
+                <w:color w:val="0000FF"/>
+              </w:rPr>
+              <w:t>Enas</w:t>
+            </w:r>
+            <w:proofErr w:type="spellEnd"/>
+            <w:r>
+              <w:rPr>
+                <w:rFonts w:cs="Arial"/>
+                <w:i/>
+                <w:color w:val="0000FF"/>
+              </w:rPr>
+              <w:t xml:space="preserve"> </w:t>
+            </w:r>
+            <w:proofErr w:type="spellStart"/>
+            <w:r>
+              <w:rPr>
+                <w:rFonts w:cs="Arial"/>
+                <w:i/>
+                <w:color w:val="0000FF"/>
+              </w:rPr>
+              <w:t>Taher</w:t>
+            </w:r>
+            <w:proofErr w:type="spellEnd"/>
           </w:p>
         </w:tc>
         <w:tc>
@@ -1473,6 +1502,14 @@
                 <w:rFonts w:cs="Arial"/>
               </w:rPr>
             </w:pPr>
+            <w:r>
+              <w:rPr>
+                <w:rFonts w:cs="Arial"/>
+                <w:i/>
+                <w:color w:val="0000FF"/>
+              </w:rPr>
+              <w:t>13/04//2018</w:t>
+            </w:r>
           </w:p>
         </w:tc>
         <w:tc>
@@ -1493,6 +1530,42 @@
                 <w:rFonts w:cs="Arial"/>
               </w:rPr>
             </w:pPr>
+            <w:r>
+              <w:rPr>
+                <w:rFonts w:cs="Arial"/>
+              </w:rPr>
+              <w:fldChar w:fldCharType="begin"/>
+            </w:r>
+            <w:r>
+              <w:rPr>
+                <w:rFonts w:cs="Arial"/>
+              </w:rPr>
+              <w:instrText xml:space="preserve"> TITLE   \* MERGEFORMAT </w:instrText>
+            </w:r>
+            <w:r>
+              <w:rPr>
+                <w:rFonts w:cs="Arial"/>
+              </w:rPr>
+              <w:fldChar w:fldCharType="separate"/>
+            </w:r>
+            <w:r>
+              <w:rPr>
+                <w:rFonts w:cs="Arial"/>
+              </w:rPr>
+              <w:t>Test Plan</w:t>
+            </w:r>
+            <w:r>
+              <w:rPr>
+                <w:rFonts w:cs="Arial"/>
+              </w:rPr>
+              <w:fldChar w:fldCharType="end"/>
+            </w:r>
+            <w:r>
+              <w:rPr>
+                <w:rFonts w:cs="Arial"/>
+              </w:rPr>
+              <w:t xml:space="preserve"> draft</w:t>
+            </w:r>
           </w:p>
         </w:tc>
       </w:tr>
@@ -3990,7 +4063,6 @@
       <w:bookmarkStart w:id="3" w:name="_Toc510759508"/>
       <w:bookmarkStart w:id="4" w:name="_Toc510773723"/>
       <w:bookmarkStart w:id="5" w:name="_Toc510775335"/>
-      <w:bookmarkStart w:id="6" w:name="_GoBack"/>
       <w:r>
         <w:t>Introduction</w:t>
       </w:r>
@@ -4002,16 +4074,15 @@
       <w:pPr>
         <w:pStyle w:val="Heading2"/>
       </w:pPr>
-      <w:bookmarkStart w:id="7" w:name="_Toc510759509"/>
-      <w:bookmarkStart w:id="8" w:name="_Toc510773724"/>
-      <w:bookmarkStart w:id="9" w:name="_Toc510775336"/>
+      <w:bookmarkStart w:id="6" w:name="_Toc510759509"/>
+      <w:bookmarkStart w:id="7" w:name="_Toc510773724"/>
+      <w:bookmarkStart w:id="8" w:name="_Toc510775336"/>
+      <w:r>
+        <w:t>Purpose</w:t>
+      </w:r>
       <w:bookmarkEnd w:id="6"/>
-      <w:r>
-        <w:t>Purpose</w:t>
-      </w:r>
       <w:bookmarkEnd w:id="7"/>
       <w:bookmarkEnd w:id="8"/>
-      <w:bookmarkEnd w:id="9"/>
     </w:p>
     <w:p>
       <w:pPr>
@@ -4210,15 +4281,15 @@
       <w:pPr>
         <w:pStyle w:val="Heading2"/>
       </w:pPr>
-      <w:bookmarkStart w:id="10" w:name="_Toc510759510"/>
-      <w:bookmarkStart w:id="11" w:name="_Toc510773725"/>
-      <w:bookmarkStart w:id="12" w:name="_Toc510775337"/>
+      <w:bookmarkStart w:id="9" w:name="_Toc510759510"/>
+      <w:bookmarkStart w:id="10" w:name="_Toc510773725"/>
+      <w:bookmarkStart w:id="11" w:name="_Toc510775337"/>
       <w:r>
         <w:t>Overview</w:t>
       </w:r>
+      <w:bookmarkEnd w:id="9"/>
       <w:bookmarkEnd w:id="10"/>
       <w:bookmarkEnd w:id="11"/>
-      <w:bookmarkEnd w:id="12"/>
     </w:p>
     <w:p>
       <w:pPr>
@@ -4284,13 +4355,13 @@
       <w:pPr>
         <w:pStyle w:val="Heading2"/>
       </w:pPr>
-      <w:bookmarkStart w:id="13" w:name="_Toc510773726"/>
-      <w:bookmarkStart w:id="14" w:name="_Toc510775338"/>
+      <w:bookmarkStart w:id="12" w:name="_Toc510773726"/>
+      <w:bookmarkStart w:id="13" w:name="_Toc510775338"/>
       <w:r>
         <w:t>Test Objective</w:t>
       </w:r>
+      <w:bookmarkEnd w:id="12"/>
       <w:bookmarkEnd w:id="13"/>
-      <w:bookmarkEnd w:id="14"/>
     </w:p>
     <w:p>
       <w:pPr>
@@ -4464,15 +4535,15 @@
       <w:pPr>
         <w:pStyle w:val="Heading2"/>
       </w:pPr>
-      <w:bookmarkStart w:id="15" w:name="_Toc510759512"/>
-      <w:bookmarkStart w:id="16" w:name="_Toc510773727"/>
-      <w:bookmarkStart w:id="17" w:name="_Toc510775339"/>
+      <w:bookmarkStart w:id="14" w:name="_Toc510759512"/>
+      <w:bookmarkStart w:id="15" w:name="_Toc510773727"/>
+      <w:bookmarkStart w:id="16" w:name="_Toc510775339"/>
       <w:r>
         <w:t>References</w:t>
       </w:r>
+      <w:bookmarkEnd w:id="14"/>
       <w:bookmarkEnd w:id="15"/>
       <w:bookmarkEnd w:id="16"/>
-      <w:bookmarkEnd w:id="17"/>
     </w:p>
     <w:p>
       <w:pPr>
@@ -4562,6 +4633,7 @@
           <w:sz w:val="24"/>
           <w:szCs w:val="24"/>
         </w:rPr>
+        <w:lastRenderedPageBreak/>
         <w:t>Configuration Management Plan.</w:t>
       </w:r>
     </w:p>
@@ -4584,8 +4656,8 @@
         </w:rPr>
         <w:t>Test cases</w:t>
       </w:r>
-      <w:bookmarkStart w:id="18" w:name="_Toc510759513"/>
-      <w:bookmarkEnd w:id="18"/>
+      <w:bookmarkStart w:id="17" w:name="_Toc510759513"/>
+      <w:bookmarkEnd w:id="17"/>
     </w:p>
     <w:p>
       <w:pPr>
@@ -4601,29 +4673,29 @@
       <w:pPr>
         <w:pStyle w:val="Heading1"/>
       </w:pPr>
-      <w:bookmarkStart w:id="19" w:name="_Toc510773728"/>
-      <w:bookmarkStart w:id="20" w:name="_Toc510775340"/>
+      <w:bookmarkStart w:id="18" w:name="_Toc510773728"/>
+      <w:bookmarkStart w:id="19" w:name="_Toc510775340"/>
       <w:r>
         <w:t>Test Items</w:t>
       </w:r>
+      <w:bookmarkEnd w:id="18"/>
       <w:bookmarkEnd w:id="19"/>
+    </w:p>
+    <w:p>
+      <w:pPr>
+        <w:pStyle w:val="Heading2"/>
+      </w:pPr>
+      <w:bookmarkStart w:id="20" w:name="_Toc510773729"/>
+      <w:bookmarkStart w:id="21" w:name="_Toc510775341"/>
+      <w:r>
+        <w:t xml:space="preserve">Items to be </w:t>
+      </w:r>
+      <w:proofErr w:type="gramStart"/>
+      <w:r>
+        <w:t>Tested</w:t>
+      </w:r>
       <w:bookmarkEnd w:id="20"/>
-    </w:p>
-    <w:p>
-      <w:pPr>
-        <w:pStyle w:val="Heading2"/>
-      </w:pPr>
-      <w:bookmarkStart w:id="21" w:name="_Toc510773729"/>
-      <w:bookmarkStart w:id="22" w:name="_Toc510775341"/>
-      <w:r>
-        <w:t xml:space="preserve">Items to be </w:t>
-      </w:r>
-      <w:proofErr w:type="gramStart"/>
-      <w:r>
-        <w:t>Tested</w:t>
-      </w:r>
       <w:bookmarkEnd w:id="21"/>
-      <w:bookmarkEnd w:id="22"/>
       <w:proofErr w:type="gramEnd"/>
     </w:p>
     <w:p>
@@ -4821,6 +4893,72 @@
       </w:tr>
       <w:tr>
         <w:trPr>
+          <w:trHeight w:val="298"/>
+          <w:jc w:val="center"/>
+        </w:trPr>
+        <w:tc>
+          <w:tcPr>
+            <w:tcW w:w="849" w:type="dxa"/>
+          </w:tcPr>
+          <w:p>
+            <w:pPr>
+              <w:jc w:val="center"/>
+              <w:rPr>
+                <w:rFonts w:asciiTheme="majorHAnsi" w:hAnsiTheme="majorHAnsi" w:cstheme="majorHAnsi"/>
+              </w:rPr>
+            </w:pPr>
+            <w:r>
+              <w:rPr>
+                <w:rFonts w:asciiTheme="majorHAnsi" w:hAnsiTheme="majorHAnsi" w:cstheme="majorHAnsi"/>
+              </w:rPr>
+              <w:t>2</w:t>
+            </w:r>
+          </w:p>
+        </w:tc>
+        <w:tc>
+          <w:tcPr>
+            <w:tcW w:w="4704" w:type="dxa"/>
+          </w:tcPr>
+          <w:p>
+            <w:pPr>
+              <w:jc w:val="center"/>
+              <w:rPr>
+                <w:rFonts w:asciiTheme="majorHAnsi" w:hAnsiTheme="majorHAnsi" w:cstheme="majorHAnsi"/>
+              </w:rPr>
+            </w:pPr>
+            <w:r>
+              <w:rPr>
+                <w:rFonts w:asciiTheme="majorHAnsi" w:hAnsiTheme="majorHAnsi" w:cstheme="majorHAnsi"/>
+              </w:rPr>
+              <w:t>The ON/OFF push button functionality</w:t>
+            </w:r>
+          </w:p>
+        </w:tc>
+        <w:tc>
+          <w:tcPr>
+            <w:tcW w:w="2777" w:type="dxa"/>
+          </w:tcPr>
+          <w:p>
+            <w:pPr>
+              <w:tabs>
+                <w:tab w:val="left" w:pos="1766"/>
+              </w:tabs>
+              <w:jc w:val="center"/>
+              <w:rPr>
+                <w:rFonts w:asciiTheme="majorHAnsi" w:hAnsiTheme="majorHAnsi" w:cstheme="majorHAnsi"/>
+              </w:rPr>
+            </w:pPr>
+            <w:r>
+              <w:rPr>
+                <w:rFonts w:asciiTheme="majorHAnsi" w:hAnsiTheme="majorHAnsi" w:cstheme="majorHAnsi"/>
+              </w:rPr>
+              <w:t>Version 1.0</w:t>
+            </w:r>
+          </w:p>
+        </w:tc>
+      </w:tr>
+      <w:tr>
+        <w:trPr>
           <w:trHeight w:val="313"/>
           <w:jc w:val="center"/>
         </w:trPr>
@@ -4839,7 +4977,7 @@
               <w:rPr>
                 <w:rFonts w:asciiTheme="majorHAnsi" w:hAnsiTheme="majorHAnsi" w:cstheme="majorHAnsi"/>
               </w:rPr>
-              <w:t>2</w:t>
+              <w:t>3</w:t>
             </w:r>
           </w:p>
         </w:tc>
@@ -4858,7 +4996,217 @@
               <w:rPr>
                 <w:rFonts w:asciiTheme="majorHAnsi" w:hAnsiTheme="majorHAnsi" w:cstheme="majorHAnsi"/>
               </w:rPr>
-              <w:t>The Microcontroller</w:t>
+              <w:t>The Mode push button functionality</w:t>
+            </w:r>
+          </w:p>
+        </w:tc>
+        <w:tc>
+          <w:tcPr>
+            <w:tcW w:w="2777" w:type="dxa"/>
+          </w:tcPr>
+          <w:p>
+            <w:pPr>
+              <w:tabs>
+                <w:tab w:val="left" w:pos="1766"/>
+              </w:tabs>
+              <w:jc w:val="center"/>
+              <w:rPr>
+                <w:rFonts w:asciiTheme="majorHAnsi" w:hAnsiTheme="majorHAnsi" w:cstheme="majorHAnsi"/>
+              </w:rPr>
+            </w:pPr>
+            <w:r>
+              <w:rPr>
+                <w:rFonts w:asciiTheme="majorHAnsi" w:hAnsiTheme="majorHAnsi" w:cstheme="majorHAnsi"/>
+              </w:rPr>
+              <w:t>Version 1.0</w:t>
+            </w:r>
+          </w:p>
+        </w:tc>
+      </w:tr>
+      <w:tr>
+        <w:trPr>
+          <w:trHeight w:val="313"/>
+          <w:jc w:val="center"/>
+        </w:trPr>
+        <w:tc>
+          <w:tcPr>
+            <w:tcW w:w="849" w:type="dxa"/>
+          </w:tcPr>
+          <w:p>
+            <w:pPr>
+              <w:jc w:val="center"/>
+              <w:rPr>
+                <w:rFonts w:asciiTheme="majorHAnsi" w:hAnsiTheme="majorHAnsi" w:cstheme="majorHAnsi"/>
+              </w:rPr>
+            </w:pPr>
+            <w:r>
+              <w:rPr>
+                <w:rFonts w:asciiTheme="majorHAnsi" w:hAnsiTheme="majorHAnsi" w:cstheme="majorHAnsi"/>
+              </w:rPr>
+              <w:t>4</w:t>
+            </w:r>
+          </w:p>
+        </w:tc>
+        <w:tc>
+          <w:tcPr>
+            <w:tcW w:w="4704" w:type="dxa"/>
+          </w:tcPr>
+          <w:p>
+            <w:pPr>
+              <w:tabs>
+                <w:tab w:val="left" w:pos="1077"/>
+              </w:tabs>
+              <w:jc w:val="center"/>
+              <w:rPr>
+                <w:rFonts w:asciiTheme="majorHAnsi" w:hAnsiTheme="majorHAnsi" w:cstheme="majorHAnsi"/>
+              </w:rPr>
+            </w:pPr>
+            <w:r>
+              <w:rPr>
+                <w:rFonts w:asciiTheme="majorHAnsi" w:hAnsiTheme="majorHAnsi" w:cstheme="majorHAnsi"/>
+              </w:rPr>
+              <w:t>The UP push button functionality</w:t>
+            </w:r>
+          </w:p>
+        </w:tc>
+        <w:tc>
+          <w:tcPr>
+            <w:tcW w:w="2777" w:type="dxa"/>
+          </w:tcPr>
+          <w:p>
+            <w:pPr>
+              <w:tabs>
+                <w:tab w:val="left" w:pos="1766"/>
+              </w:tabs>
+              <w:jc w:val="center"/>
+              <w:rPr>
+                <w:rFonts w:asciiTheme="majorHAnsi" w:hAnsiTheme="majorHAnsi" w:cstheme="majorHAnsi"/>
+              </w:rPr>
+            </w:pPr>
+            <w:r>
+              <w:rPr>
+                <w:rFonts w:asciiTheme="majorHAnsi" w:hAnsiTheme="majorHAnsi" w:cstheme="majorHAnsi"/>
+              </w:rPr>
+              <w:t>Version 1.0</w:t>
+            </w:r>
+          </w:p>
+        </w:tc>
+      </w:tr>
+      <w:tr>
+        <w:trPr>
+          <w:trHeight w:val="313"/>
+          <w:jc w:val="center"/>
+        </w:trPr>
+        <w:tc>
+          <w:tcPr>
+            <w:tcW w:w="849" w:type="dxa"/>
+          </w:tcPr>
+          <w:p>
+            <w:pPr>
+              <w:jc w:val="center"/>
+              <w:rPr>
+                <w:rFonts w:asciiTheme="majorHAnsi" w:hAnsiTheme="majorHAnsi" w:cstheme="majorHAnsi"/>
+              </w:rPr>
+            </w:pPr>
+            <w:r>
+              <w:rPr>
+                <w:rFonts w:asciiTheme="majorHAnsi" w:hAnsiTheme="majorHAnsi" w:cstheme="majorHAnsi"/>
+              </w:rPr>
+              <w:t>5</w:t>
+            </w:r>
+          </w:p>
+        </w:tc>
+        <w:tc>
+          <w:tcPr>
+            <w:tcW w:w="4704" w:type="dxa"/>
+          </w:tcPr>
+          <w:p>
+            <w:pPr>
+              <w:tabs>
+                <w:tab w:val="left" w:pos="1077"/>
+              </w:tabs>
+              <w:jc w:val="center"/>
+              <w:rPr>
+                <w:rFonts w:asciiTheme="majorHAnsi" w:hAnsiTheme="majorHAnsi" w:cstheme="majorHAnsi"/>
+              </w:rPr>
+            </w:pPr>
+            <w:r>
+              <w:rPr>
+                <w:rFonts w:asciiTheme="majorHAnsi" w:hAnsiTheme="majorHAnsi" w:cstheme="majorHAnsi"/>
+              </w:rPr>
+              <w:t>The DOWN push button functionality</w:t>
+            </w:r>
+          </w:p>
+        </w:tc>
+        <w:tc>
+          <w:tcPr>
+            <w:tcW w:w="2777" w:type="dxa"/>
+          </w:tcPr>
+          <w:p>
+            <w:pPr>
+              <w:tabs>
+                <w:tab w:val="left" w:pos="1766"/>
+              </w:tabs>
+              <w:jc w:val="center"/>
+              <w:rPr>
+                <w:rFonts w:asciiTheme="majorHAnsi" w:hAnsiTheme="majorHAnsi" w:cstheme="majorHAnsi"/>
+              </w:rPr>
+            </w:pPr>
+            <w:r>
+              <w:rPr>
+                <w:rFonts w:asciiTheme="majorHAnsi" w:hAnsiTheme="majorHAnsi" w:cstheme="majorHAnsi"/>
+              </w:rPr>
+              <w:t>Version 1.0</w:t>
+            </w:r>
+          </w:p>
+        </w:tc>
+      </w:tr>
+      <w:tr>
+        <w:trPr>
+          <w:trHeight w:val="313"/>
+          <w:jc w:val="center"/>
+        </w:trPr>
+        <w:tc>
+          <w:tcPr>
+            <w:tcW w:w="849" w:type="dxa"/>
+          </w:tcPr>
+          <w:p>
+            <w:pPr>
+              <w:jc w:val="center"/>
+              <w:rPr>
+                <w:rFonts w:asciiTheme="majorHAnsi" w:hAnsiTheme="majorHAnsi" w:cstheme="majorHAnsi"/>
+              </w:rPr>
+            </w:pPr>
+            <w:r>
+              <w:rPr>
+                <w:rFonts w:asciiTheme="majorHAnsi" w:hAnsiTheme="majorHAnsi" w:cstheme="majorHAnsi"/>
+              </w:rPr>
+              <w:t>6</w:t>
+            </w:r>
+          </w:p>
+        </w:tc>
+        <w:tc>
+          <w:tcPr>
+            <w:tcW w:w="4704" w:type="dxa"/>
+          </w:tcPr>
+          <w:p>
+            <w:pPr>
+              <w:pStyle w:val="ListParagraph"/>
+              <w:ind w:left="0"/>
+              <w:jc w:val="center"/>
+              <w:rPr>
+                <w:rFonts w:asciiTheme="majorHAnsi" w:hAnsiTheme="majorHAnsi" w:cstheme="majorHAnsi"/>
+                <w:sz w:val="24"/>
+                <w:szCs w:val="24"/>
+              </w:rPr>
+            </w:pPr>
+            <w:r>
+              <w:rPr>
+                <w:rFonts w:asciiTheme="majorHAnsi" w:hAnsiTheme="majorHAnsi" w:cstheme="majorHAnsi"/>
+                <w:sz w:val="24"/>
+                <w:szCs w:val="24"/>
+              </w:rPr>
+              <w:t>System Requirements Specification (Review)</w:t>
             </w:r>
           </w:p>
         </w:tc>
@@ -4905,7 +5253,7 @@
               <w:rPr>
                 <w:rFonts w:asciiTheme="majorHAnsi" w:hAnsiTheme="majorHAnsi" w:cstheme="majorHAnsi"/>
               </w:rPr>
-              <w:t>3</w:t>
+              <w:t>7</w:t>
             </w:r>
           </w:p>
         </w:tc>
@@ -4915,16 +5263,22 @@
           </w:tcPr>
           <w:p>
             <w:pPr>
+              <w:pStyle w:val="ListParagraph"/>
+              <w:ind w:left="0"/>
               <w:jc w:val="center"/>
               <w:rPr>
                 <w:rFonts w:asciiTheme="majorHAnsi" w:hAnsiTheme="majorHAnsi" w:cstheme="majorHAnsi"/>
+                <w:sz w:val="24"/>
+                <w:szCs w:val="24"/>
               </w:rPr>
             </w:pPr>
             <w:r>
               <w:rPr>
                 <w:rFonts w:asciiTheme="majorHAnsi" w:hAnsiTheme="majorHAnsi" w:cstheme="majorHAnsi"/>
-              </w:rPr>
-              <w:t>The ON/OFF push button functionality</w:t>
+                <w:sz w:val="24"/>
+                <w:szCs w:val="24"/>
+              </w:rPr>
+              <w:t>Configuration Management Plan (Review)</w:t>
             </w:r>
           </w:p>
         </w:tc>
@@ -4971,7 +5325,7 @@
               <w:rPr>
                 <w:rFonts w:asciiTheme="majorHAnsi" w:hAnsiTheme="majorHAnsi" w:cstheme="majorHAnsi"/>
               </w:rPr>
-              <w:t>4</w:t>
+              <w:t>8</w:t>
             </w:r>
           </w:p>
         </w:tc>
@@ -4981,16 +5335,22 @@
           </w:tcPr>
           <w:p>
             <w:pPr>
+              <w:pStyle w:val="ListParagraph"/>
+              <w:ind w:left="0"/>
               <w:jc w:val="center"/>
               <w:rPr>
                 <w:rFonts w:asciiTheme="majorHAnsi" w:hAnsiTheme="majorHAnsi" w:cstheme="majorHAnsi"/>
+                <w:sz w:val="24"/>
+                <w:szCs w:val="24"/>
               </w:rPr>
             </w:pPr>
             <w:r>
               <w:rPr>
                 <w:rFonts w:asciiTheme="majorHAnsi" w:hAnsiTheme="majorHAnsi" w:cstheme="majorHAnsi"/>
-              </w:rPr>
-              <w:t>The Mode push button functionality</w:t>
+                <w:sz w:val="24"/>
+                <w:szCs w:val="24"/>
+              </w:rPr>
+              <w:t>Test Cases (Review)</w:t>
             </w:r>
           </w:p>
         </w:tc>
@@ -5037,7 +5397,7 @@
               <w:rPr>
                 <w:rFonts w:asciiTheme="majorHAnsi" w:hAnsiTheme="majorHAnsi" w:cstheme="majorHAnsi"/>
               </w:rPr>
-              <w:t>5</w:t>
+              <w:t>9</w:t>
             </w:r>
           </w:p>
         </w:tc>
@@ -5047,19 +5407,30 @@
           </w:tcPr>
           <w:p>
             <w:pPr>
-              <w:tabs>
-                <w:tab w:val="left" w:pos="1077"/>
-              </w:tabs>
+              <w:pStyle w:val="ListParagraph"/>
+              <w:ind w:left="0"/>
               <w:jc w:val="center"/>
               <w:rPr>
                 <w:rFonts w:asciiTheme="majorHAnsi" w:hAnsiTheme="majorHAnsi" w:cstheme="majorHAnsi"/>
+                <w:sz w:val="24"/>
+                <w:szCs w:val="24"/>
               </w:rPr>
             </w:pPr>
             <w:r>
               <w:rPr>
                 <w:rFonts w:asciiTheme="majorHAnsi" w:hAnsiTheme="majorHAnsi" w:cstheme="majorHAnsi"/>
-              </w:rPr>
-              <w:t>The UP push button functionality</w:t>
+                <w:sz w:val="24"/>
+                <w:szCs w:val="24"/>
+              </w:rPr>
+              <w:t>Hardware</w:t>
+            </w:r>
+            <w:r>
+              <w:rPr>
+                <w:rFonts w:asciiTheme="majorHAnsi" w:hAnsiTheme="majorHAnsi" w:cstheme="majorHAnsi"/>
+                <w:sz w:val="24"/>
+                <w:szCs w:val="24"/>
+              </w:rPr>
+              <w:t xml:space="preserve"> Components</w:t>
             </w:r>
           </w:p>
         </w:tc>
@@ -5086,441 +5457,6 @@
           </w:p>
         </w:tc>
       </w:tr>
-      <w:tr>
-        <w:trPr>
-          <w:trHeight w:val="313"/>
-          <w:jc w:val="center"/>
-        </w:trPr>
-        <w:tc>
-          <w:tcPr>
-            <w:tcW w:w="849" w:type="dxa"/>
-          </w:tcPr>
-          <w:p>
-            <w:pPr>
-              <w:jc w:val="center"/>
-              <w:rPr>
-                <w:rFonts w:asciiTheme="majorHAnsi" w:hAnsiTheme="majorHAnsi" w:cstheme="majorHAnsi"/>
-              </w:rPr>
-            </w:pPr>
-            <w:r>
-              <w:rPr>
-                <w:rFonts w:asciiTheme="majorHAnsi" w:hAnsiTheme="majorHAnsi" w:cstheme="majorHAnsi"/>
-              </w:rPr>
-              <w:t>6</w:t>
-            </w:r>
-          </w:p>
-        </w:tc>
-        <w:tc>
-          <w:tcPr>
-            <w:tcW w:w="4704" w:type="dxa"/>
-          </w:tcPr>
-          <w:p>
-            <w:pPr>
-              <w:tabs>
-                <w:tab w:val="left" w:pos="1077"/>
-              </w:tabs>
-              <w:jc w:val="center"/>
-              <w:rPr>
-                <w:rFonts w:asciiTheme="majorHAnsi" w:hAnsiTheme="majorHAnsi" w:cstheme="majorHAnsi"/>
-              </w:rPr>
-            </w:pPr>
-            <w:r>
-              <w:rPr>
-                <w:rFonts w:asciiTheme="majorHAnsi" w:hAnsiTheme="majorHAnsi" w:cstheme="majorHAnsi"/>
-              </w:rPr>
-              <w:t>The DOWN push button functionality</w:t>
-            </w:r>
-          </w:p>
-        </w:tc>
-        <w:tc>
-          <w:tcPr>
-            <w:tcW w:w="2777" w:type="dxa"/>
-          </w:tcPr>
-          <w:p>
-            <w:pPr>
-              <w:tabs>
-                <w:tab w:val="left" w:pos="1766"/>
-              </w:tabs>
-              <w:jc w:val="center"/>
-              <w:rPr>
-                <w:rFonts w:asciiTheme="majorHAnsi" w:hAnsiTheme="majorHAnsi" w:cstheme="majorHAnsi"/>
-              </w:rPr>
-            </w:pPr>
-            <w:r>
-              <w:rPr>
-                <w:rFonts w:asciiTheme="majorHAnsi" w:hAnsiTheme="majorHAnsi" w:cstheme="majorHAnsi"/>
-              </w:rPr>
-              <w:t>Version 1.0</w:t>
-            </w:r>
-          </w:p>
-        </w:tc>
-      </w:tr>
-      <w:tr>
-        <w:trPr>
-          <w:trHeight w:val="313"/>
-          <w:jc w:val="center"/>
-        </w:trPr>
-        <w:tc>
-          <w:tcPr>
-            <w:tcW w:w="849" w:type="dxa"/>
-          </w:tcPr>
-          <w:p>
-            <w:pPr>
-              <w:jc w:val="center"/>
-              <w:rPr>
-                <w:rFonts w:asciiTheme="majorHAnsi" w:hAnsiTheme="majorHAnsi" w:cstheme="majorHAnsi"/>
-              </w:rPr>
-            </w:pPr>
-            <w:r>
-              <w:rPr>
-                <w:rFonts w:asciiTheme="majorHAnsi" w:hAnsiTheme="majorHAnsi" w:cstheme="majorHAnsi"/>
-              </w:rPr>
-              <w:t>7</w:t>
-            </w:r>
-          </w:p>
-        </w:tc>
-        <w:tc>
-          <w:tcPr>
-            <w:tcW w:w="4704" w:type="dxa"/>
-          </w:tcPr>
-          <w:p>
-            <w:pPr>
-              <w:tabs>
-                <w:tab w:val="left" w:pos="1077"/>
-                <w:tab w:val="left" w:pos="1609"/>
-              </w:tabs>
-              <w:rPr>
-                <w:rFonts w:asciiTheme="majorHAnsi" w:hAnsiTheme="majorHAnsi" w:cstheme="majorHAnsi"/>
-              </w:rPr>
-            </w:pPr>
-            <w:r>
-              <w:rPr>
-                <w:rFonts w:asciiTheme="majorHAnsi" w:hAnsiTheme="majorHAnsi" w:cstheme="majorHAnsi"/>
-              </w:rPr>
-              <w:tab/>
-            </w:r>
-            <w:r>
-              <w:rPr>
-                <w:rFonts w:asciiTheme="majorHAnsi" w:hAnsiTheme="majorHAnsi" w:cstheme="majorHAnsi"/>
-              </w:rPr>
-              <w:tab/>
-              <w:t>Hardware connections</w:t>
-            </w:r>
-          </w:p>
-        </w:tc>
-        <w:tc>
-          <w:tcPr>
-            <w:tcW w:w="2777" w:type="dxa"/>
-          </w:tcPr>
-          <w:p>
-            <w:pPr>
-              <w:tabs>
-                <w:tab w:val="left" w:pos="1766"/>
-              </w:tabs>
-              <w:jc w:val="center"/>
-              <w:rPr>
-                <w:rFonts w:asciiTheme="majorHAnsi" w:hAnsiTheme="majorHAnsi" w:cstheme="majorHAnsi"/>
-              </w:rPr>
-            </w:pPr>
-          </w:p>
-        </w:tc>
-      </w:tr>
-      <w:tr>
-        <w:trPr>
-          <w:trHeight w:val="313"/>
-          <w:jc w:val="center"/>
-        </w:trPr>
-        <w:tc>
-          <w:tcPr>
-            <w:tcW w:w="849" w:type="dxa"/>
-          </w:tcPr>
-          <w:p>
-            <w:pPr>
-              <w:jc w:val="center"/>
-              <w:rPr>
-                <w:rFonts w:asciiTheme="majorHAnsi" w:hAnsiTheme="majorHAnsi" w:cstheme="majorHAnsi"/>
-              </w:rPr>
-            </w:pPr>
-            <w:r>
-              <w:rPr>
-                <w:rFonts w:asciiTheme="majorHAnsi" w:hAnsiTheme="majorHAnsi" w:cstheme="majorHAnsi"/>
-              </w:rPr>
-              <w:t>8</w:t>
-            </w:r>
-          </w:p>
-        </w:tc>
-        <w:tc>
-          <w:tcPr>
-            <w:tcW w:w="4704" w:type="dxa"/>
-          </w:tcPr>
-          <w:p>
-            <w:pPr>
-              <w:pStyle w:val="ListParagraph"/>
-              <w:ind w:left="0"/>
-              <w:jc w:val="center"/>
-              <w:rPr>
-                <w:rFonts w:asciiTheme="majorHAnsi" w:hAnsiTheme="majorHAnsi" w:cstheme="majorHAnsi"/>
-                <w:sz w:val="24"/>
-                <w:szCs w:val="24"/>
-              </w:rPr>
-            </w:pPr>
-            <w:r>
-              <w:rPr>
-                <w:rFonts w:asciiTheme="majorHAnsi" w:hAnsiTheme="majorHAnsi" w:cstheme="majorHAnsi"/>
-                <w:sz w:val="24"/>
-                <w:szCs w:val="24"/>
-              </w:rPr>
-              <w:t>System Requirements Specification (Review)</w:t>
-            </w:r>
-          </w:p>
-        </w:tc>
-        <w:tc>
-          <w:tcPr>
-            <w:tcW w:w="2777" w:type="dxa"/>
-          </w:tcPr>
-          <w:p>
-            <w:pPr>
-              <w:tabs>
-                <w:tab w:val="left" w:pos="1766"/>
-              </w:tabs>
-              <w:jc w:val="center"/>
-              <w:rPr>
-                <w:rFonts w:asciiTheme="majorHAnsi" w:hAnsiTheme="majorHAnsi" w:cstheme="majorHAnsi"/>
-              </w:rPr>
-            </w:pPr>
-            <w:r>
-              <w:rPr>
-                <w:rFonts w:asciiTheme="majorHAnsi" w:hAnsiTheme="majorHAnsi" w:cstheme="majorHAnsi"/>
-              </w:rPr>
-              <w:t>Version 1.0</w:t>
-            </w:r>
-          </w:p>
-        </w:tc>
-      </w:tr>
-      <w:tr>
-        <w:trPr>
-          <w:trHeight w:val="298"/>
-          <w:jc w:val="center"/>
-        </w:trPr>
-        <w:tc>
-          <w:tcPr>
-            <w:tcW w:w="849" w:type="dxa"/>
-          </w:tcPr>
-          <w:p>
-            <w:pPr>
-              <w:jc w:val="center"/>
-              <w:rPr>
-                <w:rFonts w:asciiTheme="majorHAnsi" w:hAnsiTheme="majorHAnsi" w:cstheme="majorHAnsi"/>
-              </w:rPr>
-            </w:pPr>
-            <w:r>
-              <w:rPr>
-                <w:rFonts w:asciiTheme="majorHAnsi" w:hAnsiTheme="majorHAnsi" w:cstheme="majorHAnsi"/>
-              </w:rPr>
-              <w:t>9</w:t>
-            </w:r>
-          </w:p>
-        </w:tc>
-        <w:tc>
-          <w:tcPr>
-            <w:tcW w:w="4704" w:type="dxa"/>
-          </w:tcPr>
-          <w:p>
-            <w:pPr>
-              <w:pStyle w:val="ListParagraph"/>
-              <w:ind w:left="0"/>
-              <w:jc w:val="center"/>
-              <w:rPr>
-                <w:rFonts w:asciiTheme="majorHAnsi" w:hAnsiTheme="majorHAnsi" w:cstheme="majorHAnsi"/>
-                <w:sz w:val="24"/>
-                <w:szCs w:val="24"/>
-              </w:rPr>
-            </w:pPr>
-            <w:r>
-              <w:rPr>
-                <w:rFonts w:asciiTheme="majorHAnsi" w:hAnsiTheme="majorHAnsi" w:cstheme="majorHAnsi"/>
-                <w:sz w:val="24"/>
-                <w:szCs w:val="24"/>
-              </w:rPr>
-              <w:t>Configuration Management Plan (Review)</w:t>
-            </w:r>
-          </w:p>
-        </w:tc>
-        <w:tc>
-          <w:tcPr>
-            <w:tcW w:w="2777" w:type="dxa"/>
-          </w:tcPr>
-          <w:p>
-            <w:pPr>
-              <w:tabs>
-                <w:tab w:val="left" w:pos="1766"/>
-              </w:tabs>
-              <w:jc w:val="center"/>
-              <w:rPr>
-                <w:rFonts w:asciiTheme="majorHAnsi" w:hAnsiTheme="majorHAnsi" w:cstheme="majorHAnsi"/>
-              </w:rPr>
-            </w:pPr>
-            <w:r>
-              <w:rPr>
-                <w:rFonts w:asciiTheme="majorHAnsi" w:hAnsiTheme="majorHAnsi" w:cstheme="majorHAnsi"/>
-              </w:rPr>
-              <w:t>Version 1.0</w:t>
-            </w:r>
-          </w:p>
-        </w:tc>
-      </w:tr>
-      <w:tr>
-        <w:trPr>
-          <w:trHeight w:val="313"/>
-          <w:jc w:val="center"/>
-        </w:trPr>
-        <w:tc>
-          <w:tcPr>
-            <w:tcW w:w="849" w:type="dxa"/>
-          </w:tcPr>
-          <w:p>
-            <w:pPr>
-              <w:jc w:val="center"/>
-              <w:rPr>
-                <w:rFonts w:asciiTheme="majorHAnsi" w:hAnsiTheme="majorHAnsi" w:cstheme="majorHAnsi"/>
-              </w:rPr>
-            </w:pPr>
-            <w:r>
-              <w:rPr>
-                <w:rFonts w:asciiTheme="majorHAnsi" w:hAnsiTheme="majorHAnsi" w:cstheme="majorHAnsi"/>
-              </w:rPr>
-              <w:t>10</w:t>
-            </w:r>
-          </w:p>
-        </w:tc>
-        <w:tc>
-          <w:tcPr>
-            <w:tcW w:w="4704" w:type="dxa"/>
-          </w:tcPr>
-          <w:p>
-            <w:pPr>
-              <w:pStyle w:val="ListParagraph"/>
-              <w:ind w:left="0"/>
-              <w:jc w:val="center"/>
-              <w:rPr>
-                <w:rFonts w:asciiTheme="majorHAnsi" w:hAnsiTheme="majorHAnsi" w:cstheme="majorHAnsi"/>
-                <w:sz w:val="24"/>
-                <w:szCs w:val="24"/>
-              </w:rPr>
-            </w:pPr>
-            <w:r>
-              <w:rPr>
-                <w:rFonts w:asciiTheme="majorHAnsi" w:hAnsiTheme="majorHAnsi" w:cstheme="majorHAnsi"/>
-                <w:sz w:val="24"/>
-                <w:szCs w:val="24"/>
-              </w:rPr>
-              <w:t>Test Cases (Review)</w:t>
-            </w:r>
-          </w:p>
-        </w:tc>
-        <w:tc>
-          <w:tcPr>
-            <w:tcW w:w="2777" w:type="dxa"/>
-          </w:tcPr>
-          <w:p>
-            <w:pPr>
-              <w:tabs>
-                <w:tab w:val="left" w:pos="1766"/>
-              </w:tabs>
-              <w:jc w:val="center"/>
-              <w:rPr>
-                <w:rFonts w:asciiTheme="majorHAnsi" w:hAnsiTheme="majorHAnsi" w:cstheme="majorHAnsi"/>
-              </w:rPr>
-            </w:pPr>
-            <w:r>
-              <w:rPr>
-                <w:rFonts w:asciiTheme="majorHAnsi" w:hAnsiTheme="majorHAnsi" w:cstheme="majorHAnsi"/>
-              </w:rPr>
-              <w:t>Version 1.0</w:t>
-            </w:r>
-          </w:p>
-        </w:tc>
-      </w:tr>
-      <w:tr>
-        <w:trPr>
-          <w:trHeight w:val="313"/>
-          <w:jc w:val="center"/>
-        </w:trPr>
-        <w:tc>
-          <w:tcPr>
-            <w:tcW w:w="849" w:type="dxa"/>
-          </w:tcPr>
-          <w:p>
-            <w:pPr>
-              <w:jc w:val="center"/>
-              <w:rPr>
-                <w:rFonts w:asciiTheme="majorHAnsi" w:hAnsiTheme="majorHAnsi" w:cstheme="majorHAnsi"/>
-              </w:rPr>
-            </w:pPr>
-            <w:r>
-              <w:rPr>
-                <w:rFonts w:asciiTheme="majorHAnsi" w:hAnsiTheme="majorHAnsi" w:cstheme="majorHAnsi"/>
-              </w:rPr>
-              <w:t>11</w:t>
-            </w:r>
-          </w:p>
-        </w:tc>
-        <w:tc>
-          <w:tcPr>
-            <w:tcW w:w="4704" w:type="dxa"/>
-          </w:tcPr>
-          <w:p>
-            <w:pPr>
-              <w:pStyle w:val="ListParagraph"/>
-              <w:ind w:left="0"/>
-              <w:jc w:val="center"/>
-              <w:rPr>
-                <w:rFonts w:asciiTheme="majorHAnsi" w:hAnsiTheme="majorHAnsi" w:cstheme="majorHAnsi"/>
-                <w:sz w:val="24"/>
-                <w:szCs w:val="24"/>
-              </w:rPr>
-            </w:pPr>
-            <w:r>
-              <w:rPr>
-                <w:rFonts w:asciiTheme="majorHAnsi" w:hAnsiTheme="majorHAnsi" w:cstheme="majorHAnsi"/>
-                <w:sz w:val="24"/>
-                <w:szCs w:val="24"/>
-              </w:rPr>
-              <w:t>Hardware</w:t>
-            </w:r>
-            <w:r>
-              <w:rPr>
-                <w:rFonts w:asciiTheme="majorHAnsi" w:hAnsiTheme="majorHAnsi" w:cstheme="majorHAnsi"/>
-                <w:sz w:val="24"/>
-                <w:szCs w:val="24"/>
-              </w:rPr>
-              <w:t xml:space="preserve"> Components</w:t>
-            </w:r>
-          </w:p>
-        </w:tc>
-        <w:tc>
-          <w:tcPr>
-            <w:tcW w:w="2777" w:type="dxa"/>
-          </w:tcPr>
-          <w:p>
-            <w:pPr>
-              <w:tabs>
-                <w:tab w:val="left" w:pos="1766"/>
-              </w:tabs>
-              <w:jc w:val="center"/>
-              <w:rPr>
-                <w:rFonts w:asciiTheme="majorHAnsi" w:hAnsiTheme="majorHAnsi" w:cstheme="majorHAnsi"/>
-              </w:rPr>
-            </w:pPr>
-            <w:r>
-              <w:rPr>
-                <w:rFonts w:asciiTheme="majorHAnsi" w:hAnsiTheme="majorHAnsi" w:cstheme="majorHAnsi"/>
-              </w:rPr>
-              <w:t>Version 1.0</w:t>
-            </w:r>
-          </w:p>
-        </w:tc>
-      </w:tr>
     </w:tbl>
     <w:p>
       <w:pPr>
@@ -5536,8 +5472,8 @@
       <w:pPr>
         <w:pStyle w:val="Heading2"/>
       </w:pPr>
-      <w:bookmarkStart w:id="23" w:name="_Toc510773730"/>
-      <w:bookmarkStart w:id="24" w:name="_Toc510775342"/>
+      <w:bookmarkStart w:id="22" w:name="_Toc510773730"/>
+      <w:bookmarkStart w:id="23" w:name="_Toc510775342"/>
       <w:r>
         <w:t xml:space="preserve">Items not to be </w:t>
       </w:r>
@@ -5545,8 +5481,8 @@
       <w:r>
         <w:t>Tested</w:t>
       </w:r>
+      <w:bookmarkEnd w:id="22"/>
       <w:bookmarkEnd w:id="23"/>
-      <w:bookmarkEnd w:id="24"/>
       <w:proofErr w:type="gramEnd"/>
     </w:p>
     <w:p>
@@ -5797,30 +5733,30 @@
       <w:pPr>
         <w:pStyle w:val="Heading1"/>
       </w:pPr>
-      <w:bookmarkStart w:id="25" w:name="_Toc510773731"/>
-      <w:bookmarkStart w:id="26" w:name="_Toc510775343"/>
+      <w:bookmarkStart w:id="24" w:name="_Toc510773731"/>
+      <w:bookmarkStart w:id="25" w:name="_Toc510775343"/>
       <w:r>
         <w:lastRenderedPageBreak/>
         <w:t>Features</w:t>
       </w:r>
+      <w:bookmarkEnd w:id="24"/>
       <w:bookmarkEnd w:id="25"/>
+    </w:p>
+    <w:p>
+      <w:pPr>
+        <w:pStyle w:val="Heading2"/>
+      </w:pPr>
+      <w:bookmarkStart w:id="26" w:name="_Toc510773732"/>
+      <w:bookmarkStart w:id="27" w:name="_Toc510775344"/>
+      <w:r>
+        <w:t xml:space="preserve">Features to be </w:t>
+      </w:r>
+      <w:proofErr w:type="gramStart"/>
+      <w:r>
+        <w:t>Tested</w:t>
+      </w:r>
       <w:bookmarkEnd w:id="26"/>
-    </w:p>
-    <w:p>
-      <w:pPr>
-        <w:pStyle w:val="Heading2"/>
-      </w:pPr>
-      <w:bookmarkStart w:id="27" w:name="_Toc510773732"/>
-      <w:bookmarkStart w:id="28" w:name="_Toc510775344"/>
-      <w:r>
-        <w:t xml:space="preserve">Features to be </w:t>
-      </w:r>
-      <w:proofErr w:type="gramStart"/>
-      <w:r>
-        <w:t>Tested</w:t>
-      </w:r>
       <w:bookmarkEnd w:id="27"/>
-      <w:bookmarkEnd w:id="28"/>
       <w:proofErr w:type="gramEnd"/>
     </w:p>
     <w:p>
@@ -5946,8 +5882,8 @@
       <w:pPr>
         <w:pStyle w:val="Heading2"/>
       </w:pPr>
-      <w:bookmarkStart w:id="29" w:name="_Toc510773733"/>
-      <w:bookmarkStart w:id="30" w:name="_Toc510775345"/>
+      <w:bookmarkStart w:id="28" w:name="_Toc510773733"/>
+      <w:bookmarkStart w:id="29" w:name="_Toc510775345"/>
       <w:r>
         <w:t xml:space="preserve">Features not to be </w:t>
       </w:r>
@@ -5955,8 +5891,8 @@
       <w:r>
         <w:t>Tested</w:t>
       </w:r>
+      <w:bookmarkEnd w:id="28"/>
       <w:bookmarkEnd w:id="29"/>
-      <w:bookmarkEnd w:id="30"/>
       <w:proofErr w:type="gramEnd"/>
     </w:p>
     <w:p>
@@ -6007,25 +5943,25 @@
       <w:pPr>
         <w:pStyle w:val="Heading1"/>
       </w:pPr>
-      <w:bookmarkStart w:id="31" w:name="_Toc510773734"/>
-      <w:bookmarkStart w:id="32" w:name="_Toc510775346"/>
+      <w:bookmarkStart w:id="30" w:name="_Toc510773734"/>
+      <w:bookmarkStart w:id="31" w:name="_Toc510775346"/>
       <w:r>
         <w:t>Test Approach</w:t>
       </w:r>
+      <w:bookmarkEnd w:id="30"/>
       <w:bookmarkEnd w:id="31"/>
+    </w:p>
+    <w:p>
+      <w:pPr>
+        <w:pStyle w:val="Heading2"/>
+      </w:pPr>
+      <w:bookmarkStart w:id="32" w:name="_Toc510773735"/>
+      <w:bookmarkStart w:id="33" w:name="_Toc510775347"/>
+      <w:r>
+        <w:t>Test principles</w:t>
+      </w:r>
       <w:bookmarkEnd w:id="32"/>
-    </w:p>
-    <w:p>
-      <w:pPr>
-        <w:pStyle w:val="Heading2"/>
-      </w:pPr>
-      <w:bookmarkStart w:id="33" w:name="_Toc510773735"/>
-      <w:bookmarkStart w:id="34" w:name="_Toc510775347"/>
-      <w:r>
-        <w:t>Test principles</w:t>
-      </w:r>
       <w:bookmarkEnd w:id="33"/>
-      <w:bookmarkEnd w:id="34"/>
     </w:p>
     <w:p>
       <w:pPr>
@@ -6259,13 +6195,13 @@
       <w:pPr>
         <w:pStyle w:val="Heading2"/>
       </w:pPr>
-      <w:bookmarkStart w:id="35" w:name="_Toc510773736"/>
-      <w:bookmarkStart w:id="36" w:name="_Toc510775348"/>
+      <w:bookmarkStart w:id="34" w:name="_Toc510773736"/>
+      <w:bookmarkStart w:id="35" w:name="_Toc510775348"/>
       <w:r>
         <w:t>Scope and Levels of Testing</w:t>
       </w:r>
+      <w:bookmarkEnd w:id="34"/>
       <w:bookmarkEnd w:id="35"/>
-      <w:bookmarkEnd w:id="36"/>
     </w:p>
     <w:p>
       <w:pPr>
@@ -6278,14 +6214,14 @@
           <w:rFonts w:asciiTheme="minorHAnsi" w:hAnsiTheme="minorHAnsi" w:cstheme="minorHAnsi"/>
         </w:rPr>
       </w:pPr>
-      <w:bookmarkStart w:id="37" w:name="_Toc510773737"/>
+      <w:bookmarkStart w:id="36" w:name="_Toc510773737"/>
       <w:r>
         <w:rPr>
           <w:rFonts w:asciiTheme="minorHAnsi" w:hAnsiTheme="minorHAnsi" w:cstheme="minorHAnsi"/>
         </w:rPr>
         <w:t>System Testing</w:t>
       </w:r>
-      <w:bookmarkEnd w:id="37"/>
+      <w:bookmarkEnd w:id="36"/>
     </w:p>
     <w:p>
       <w:pPr>
@@ -6316,7 +6252,7 @@
           <w:rFonts w:asciiTheme="minorHAnsi" w:hAnsiTheme="minorHAnsi" w:cstheme="minorHAnsi"/>
         </w:rPr>
       </w:pPr>
-      <w:bookmarkStart w:id="38" w:name="_Toc510773738"/>
+      <w:bookmarkStart w:id="37" w:name="_Toc510773738"/>
       <w:r>
         <w:rPr>
           <w:rFonts w:asciiTheme="minorHAnsi" w:hAnsiTheme="minorHAnsi" w:cstheme="minorHAnsi"/>
@@ -6329,7 +6265,7 @@
         </w:rPr>
         <w:t xml:space="preserve"> (UAT)</w:t>
       </w:r>
-      <w:bookmarkEnd w:id="38"/>
+      <w:bookmarkEnd w:id="37"/>
     </w:p>
     <w:p>
       <w:pPr>
@@ -6357,12 +6293,12 @@
           <w:numId w:val="2"/>
         </w:numPr>
       </w:pPr>
-      <w:bookmarkStart w:id="39" w:name="_Toc510773739"/>
+      <w:bookmarkStart w:id="38" w:name="_Toc510773739"/>
       <w:r>
         <w:lastRenderedPageBreak/>
         <w:t>Unit Testing</w:t>
       </w:r>
-      <w:bookmarkEnd w:id="39"/>
+      <w:bookmarkEnd w:id="38"/>
       <w:r>
         <w:t xml:space="preserve"> </w:t>
       </w:r>
@@ -6404,8 +6340,8 @@
       <w:pPr>
         <w:pStyle w:val="Heading2"/>
       </w:pPr>
-      <w:bookmarkStart w:id="40" w:name="_Toc510773740"/>
-      <w:bookmarkStart w:id="41" w:name="_Toc510775349"/>
+      <w:bookmarkStart w:id="39" w:name="_Toc510773740"/>
+      <w:bookmarkStart w:id="40" w:name="_Toc510775349"/>
       <w:r>
         <w:t xml:space="preserve">Steps That Control </w:t>
       </w:r>
@@ -6417,8 +6353,8 @@
       <w:r>
         <w:t xml:space="preserve"> Testing Approach</w:t>
       </w:r>
+      <w:bookmarkEnd w:id="39"/>
       <w:bookmarkEnd w:id="40"/>
-      <w:bookmarkEnd w:id="41"/>
     </w:p>
     <w:p>
       <w:pPr>
@@ -6431,14 +6367,14 @@
           <w:rFonts w:asciiTheme="minorHAnsi" w:hAnsiTheme="minorHAnsi" w:cstheme="minorHAnsi"/>
         </w:rPr>
       </w:pPr>
-      <w:bookmarkStart w:id="42" w:name="_Toc510773741"/>
+      <w:bookmarkStart w:id="41" w:name="_Toc510773741"/>
       <w:r>
         <w:rPr>
           <w:rFonts w:asciiTheme="minorHAnsi" w:hAnsiTheme="minorHAnsi" w:cstheme="minorHAnsi"/>
         </w:rPr>
         <w:t>Develop Tests</w:t>
       </w:r>
-      <w:bookmarkEnd w:id="42"/>
+      <w:bookmarkEnd w:id="41"/>
     </w:p>
     <w:p>
       <w:pPr>
@@ -6561,14 +6497,14 @@
           <w:rFonts w:asciiTheme="minorHAnsi" w:hAnsiTheme="minorHAnsi" w:cstheme="minorHAnsi"/>
         </w:rPr>
       </w:pPr>
-      <w:bookmarkStart w:id="43" w:name="_Toc510773742"/>
+      <w:bookmarkStart w:id="42" w:name="_Toc510773742"/>
       <w:r>
         <w:rPr>
           <w:rFonts w:asciiTheme="minorHAnsi" w:hAnsiTheme="minorHAnsi" w:cstheme="minorHAnsi"/>
         </w:rPr>
         <w:t>Prepare to Test</w:t>
       </w:r>
-      <w:bookmarkEnd w:id="43"/>
+      <w:bookmarkEnd w:id="42"/>
     </w:p>
     <w:p>
       <w:pPr>
@@ -6625,14 +6561,14 @@
           <w:rFonts w:asciiTheme="minorHAnsi" w:hAnsiTheme="minorHAnsi" w:cstheme="minorHAnsi"/>
         </w:rPr>
       </w:pPr>
-      <w:bookmarkStart w:id="44" w:name="_Toc510773743"/>
+      <w:bookmarkStart w:id="43" w:name="_Toc510773743"/>
       <w:r>
         <w:rPr>
           <w:rFonts w:asciiTheme="minorHAnsi" w:hAnsiTheme="minorHAnsi" w:cstheme="minorHAnsi"/>
         </w:rPr>
         <w:t>Run Tests</w:t>
       </w:r>
-      <w:bookmarkEnd w:id="44"/>
+      <w:bookmarkEnd w:id="43"/>
     </w:p>
     <w:p>
       <w:pPr>
@@ -6653,14 +6589,14 @@
           <w:rFonts w:asciiTheme="minorHAnsi" w:hAnsiTheme="minorHAnsi" w:cstheme="minorHAnsi"/>
         </w:rPr>
       </w:pPr>
-      <w:bookmarkStart w:id="45" w:name="_Toc510773744"/>
+      <w:bookmarkStart w:id="44" w:name="_Toc510773744"/>
       <w:r>
         <w:rPr>
           <w:rFonts w:asciiTheme="minorHAnsi" w:hAnsiTheme="minorHAnsi" w:cstheme="minorHAnsi"/>
         </w:rPr>
         <w:t>Review Test Results</w:t>
       </w:r>
-      <w:bookmarkEnd w:id="45"/>
+      <w:bookmarkEnd w:id="44"/>
     </w:p>
     <w:p>
       <w:pPr>
@@ -6681,14 +6617,14 @@
           <w:rFonts w:asciiTheme="minorHAnsi" w:hAnsiTheme="minorHAnsi" w:cstheme="minorHAnsi"/>
         </w:rPr>
       </w:pPr>
-      <w:bookmarkStart w:id="46" w:name="_Toc510773745"/>
+      <w:bookmarkStart w:id="45" w:name="_Toc510773745"/>
       <w:r>
         <w:rPr>
           <w:rFonts w:asciiTheme="minorHAnsi" w:hAnsiTheme="minorHAnsi" w:cstheme="minorHAnsi"/>
         </w:rPr>
         <w:t>Plan Testing</w:t>
       </w:r>
-      <w:bookmarkEnd w:id="46"/>
+      <w:bookmarkEnd w:id="45"/>
     </w:p>
     <w:p>
       <w:pPr>
@@ -6908,14 +6844,14 @@
           <w:rFonts w:asciiTheme="minorHAnsi" w:hAnsiTheme="minorHAnsi" w:cstheme="minorHAnsi"/>
         </w:rPr>
       </w:pPr>
-      <w:bookmarkStart w:id="47" w:name="_Toc510773746"/>
+      <w:bookmarkStart w:id="46" w:name="_Toc510773746"/>
       <w:r>
         <w:rPr>
           <w:rFonts w:asciiTheme="minorHAnsi" w:hAnsiTheme="minorHAnsi" w:cstheme="minorHAnsi"/>
         </w:rPr>
         <w:t>Change Management</w:t>
       </w:r>
-      <w:bookmarkEnd w:id="47"/>
+      <w:bookmarkEnd w:id="46"/>
     </w:p>
     <w:p>
       <w:pPr>
@@ -6944,14 +6880,14 @@
       <w:pPr>
         <w:pStyle w:val="Heading1"/>
       </w:pPr>
-      <w:bookmarkStart w:id="48" w:name="_Toc510773747"/>
-      <w:bookmarkStart w:id="49" w:name="_Toc510775350"/>
+      <w:bookmarkStart w:id="47" w:name="_Toc510773747"/>
+      <w:bookmarkStart w:id="48" w:name="_Toc510775350"/>
       <w:r>
         <w:lastRenderedPageBreak/>
         <w:t>Item Pass/Fail Criteria</w:t>
       </w:r>
+      <w:bookmarkEnd w:id="47"/>
       <w:bookmarkEnd w:id="48"/>
-      <w:bookmarkEnd w:id="49"/>
     </w:p>
     <w:p>
       <w:pPr>
@@ -6982,8 +6918,8 @@
       <w:pPr>
         <w:pStyle w:val="Heading1"/>
       </w:pPr>
-      <w:bookmarkStart w:id="50" w:name="_Toc510773748"/>
-      <w:bookmarkStart w:id="51" w:name="_Toc510775351"/>
+      <w:bookmarkStart w:id="49" w:name="_Toc510773748"/>
+      <w:bookmarkStart w:id="50" w:name="_Toc510775351"/>
       <w:r>
         <w:t xml:space="preserve">Suspension Criteria </w:t>
       </w:r>
@@ -6995,8 +6931,8 @@
       <w:r>
         <w:t xml:space="preserve"> Resumption Requirements</w:t>
       </w:r>
+      <w:bookmarkEnd w:id="49"/>
       <w:bookmarkEnd w:id="50"/>
-      <w:bookmarkEnd w:id="51"/>
     </w:p>
     <w:p>
       <w:pPr>
@@ -7186,13 +7122,13 @@
       <w:pPr>
         <w:pStyle w:val="Heading1"/>
       </w:pPr>
-      <w:bookmarkStart w:id="52" w:name="_Toc510773749"/>
-      <w:bookmarkStart w:id="53" w:name="_Toc510775352"/>
+      <w:bookmarkStart w:id="51" w:name="_Toc510773749"/>
+      <w:bookmarkStart w:id="52" w:name="_Toc510775352"/>
       <w:r>
         <w:t>Test Deliverables</w:t>
       </w:r>
+      <w:bookmarkEnd w:id="51"/>
       <w:bookmarkEnd w:id="52"/>
-      <w:bookmarkEnd w:id="53"/>
     </w:p>
     <w:p>
       <w:pPr>
@@ -7435,13 +7371,13 @@
       <w:pPr>
         <w:pStyle w:val="Heading1"/>
       </w:pPr>
-      <w:bookmarkStart w:id="54" w:name="_Toc510773751"/>
-      <w:bookmarkStart w:id="55" w:name="_Toc510775353"/>
+      <w:bookmarkStart w:id="53" w:name="_Toc510773751"/>
+      <w:bookmarkStart w:id="54" w:name="_Toc510775353"/>
       <w:r>
         <w:t>Environmental Needs</w:t>
       </w:r>
+      <w:bookmarkEnd w:id="53"/>
       <w:bookmarkEnd w:id="54"/>
-      <w:bookmarkEnd w:id="55"/>
     </w:p>
     <w:p>
       <w:pPr>
@@ -7488,6 +7424,8 @@
         </w:rPr>
         <w:t>Hardware connections have to be ready.</w:t>
       </w:r>
+      <w:bookmarkStart w:id="55" w:name="_GoBack"/>
+      <w:bookmarkEnd w:id="55"/>
     </w:p>
     <w:p>
       <w:pPr>
@@ -7556,6 +7494,68 @@
           <w:szCs w:val="24"/>
         </w:rPr>
         <w:t>Configuration guides</w:t>
+      </w:r>
+      <w:r>
+        <w:rPr>
+          <w:rFonts w:cstheme="minorHAnsi"/>
+          <w:sz w:val="24"/>
+          <w:szCs w:val="24"/>
+        </w:rPr>
+        <w:t xml:space="preserve">; </w:t>
+      </w:r>
+      <w:proofErr w:type="gramStart"/>
+      <w:r>
+        <w:rPr>
+          <w:rFonts w:cstheme="minorHAnsi"/>
+          <w:sz w:val="24"/>
+          <w:szCs w:val="24"/>
+        </w:rPr>
+        <w:t>For</w:t>
+      </w:r>
+      <w:proofErr w:type="gramEnd"/>
+      <w:r>
+        <w:rPr>
+          <w:rFonts w:cstheme="minorHAnsi"/>
+          <w:sz w:val="24"/>
+          <w:szCs w:val="24"/>
+        </w:rPr>
+        <w:t xml:space="preserve"> version control, </w:t>
+      </w:r>
+      <w:proofErr w:type="spellStart"/>
+      <w:r>
+        <w:rPr>
+          <w:rFonts w:cstheme="minorHAnsi"/>
+          <w:sz w:val="24"/>
+          <w:szCs w:val="24"/>
+        </w:rPr>
+        <w:t>Github</w:t>
+      </w:r>
+      <w:proofErr w:type="spellEnd"/>
+      <w:r>
+        <w:rPr>
+          <w:rFonts w:cstheme="minorHAnsi"/>
+          <w:sz w:val="24"/>
+          <w:szCs w:val="24"/>
+        </w:rPr>
+        <w:t xml:space="preserve"> will be used with </w:t>
+      </w:r>
+      <w:proofErr w:type="spellStart"/>
+      <w:r>
+        <w:rPr>
+          <w:rFonts w:cstheme="minorHAnsi"/>
+          <w:sz w:val="24"/>
+          <w:szCs w:val="24"/>
+        </w:rPr>
+        <w:t>TortoiseGit</w:t>
+      </w:r>
+      <w:proofErr w:type="spellEnd"/>
+      <w:r>
+        <w:rPr>
+          <w:rFonts w:cstheme="minorHAnsi"/>
+          <w:sz w:val="24"/>
+          <w:szCs w:val="24"/>
+        </w:rPr>
+        <w:t>.</w:t>
       </w:r>
     </w:p>
     <w:p>
@@ -9235,18 +9235,8 @@
                 <w:sz w:val="24"/>
                 <w:szCs w:val="24"/>
               </w:rPr>
-              <w:t xml:space="preserve">Sara </w:t>
+              <w:t>Sara Safwat</w:t>
             </w:r>
-            <w:proofErr w:type="spellStart"/>
-            <w:r>
-              <w:rPr>
-                <w:rFonts w:asciiTheme="majorHAnsi" w:hAnsiTheme="majorHAnsi" w:cstheme="majorHAnsi"/>
-                <w:sz w:val="24"/>
-                <w:szCs w:val="24"/>
-              </w:rPr>
-              <w:t>Safwat</w:t>
-            </w:r>
-            <w:proofErr w:type="spellEnd"/>
           </w:p>
           <w:p>
             <w:pPr>
@@ -10217,7 +10207,7 @@
         <w:sz w:val="24"/>
         <w:szCs w:val="24"/>
       </w:rPr>
-      <w:t>4</w:t>
+      <w:t>11</w:t>
     </w:r>
     <w:r>
       <w:rPr>
@@ -14795,7 +14785,7 @@
 </file>
 
 <file path=customXml/itemProps1.xml><?xml version="1.0" encoding="utf-8"?>
-<ds:datastoreItem xmlns:ds="http://schemas.openxmlformats.org/officeDocument/2006/customXml" ds:itemID="{618B5945-9679-4261-9711-5F6F9DC70572}">
+<ds:datastoreItem xmlns:ds="http://schemas.openxmlformats.org/officeDocument/2006/customXml" ds:itemID="{E7EF6C4D-9BFA-4B7A-AB3A-302530A60903}">
   <ds:schemaRefs>
     <ds:schemaRef ds:uri="http://schemas.openxmlformats.org/officeDocument/2006/bibliography"/>
   </ds:schemaRefs>

</xml_diff>